<commit_message>
AN. meeting notes and questions
</commit_message>
<xml_diff>
--- a/docs/Model/Результаты встреч по модели 10-11.12.2013.docx
+++ b/docs/Model/Результаты встреч по модели 10-11.12.2013.docx
@@ -98,15 +98,6 @@
           <w:szCs w:val="24"/>
         </w:rPr>
       </w:pPr>
-      <w:r>
-        <w:rPr>
-          <w:rFonts w:ascii="Times New Roman" w:hAnsi="Times New Roman" w:cs="Times New Roman"/>
-          <w:b/>
-          <w:sz w:val="24"/>
-          <w:szCs w:val="24"/>
-        </w:rPr>
-        <w:t>Разное</w:t>
-      </w:r>
     </w:p>
     <w:p>
       <w:pPr>
@@ -115,65 +106,19 @@
         <w:jc w:val="both"/>
         <w:rPr>
           <w:rFonts w:ascii="Times New Roman" w:hAnsi="Times New Roman" w:cs="Times New Roman"/>
-          <w:sz w:val="24"/>
-          <w:szCs w:val="24"/>
-        </w:rPr>
-      </w:pPr>
-      <w:r>
-        <w:rPr>
-          <w:rFonts w:ascii="Times New Roman" w:hAnsi="Times New Roman" w:cs="Times New Roman"/>
-          <w:sz w:val="24"/>
-          <w:szCs w:val="24"/>
-        </w:rPr>
-        <w:t xml:space="preserve">(!) </w:t>
-      </w:r>
-      <w:r>
-        <w:rPr>
-          <w:rFonts w:ascii="Times New Roman" w:hAnsi="Times New Roman" w:cs="Times New Roman"/>
-          <w:sz w:val="24"/>
-          <w:szCs w:val="24"/>
-        </w:rPr>
-        <w:t>Модель транспортировки</w:t>
-      </w:r>
-      <w:r>
-        <w:rPr>
-          <w:rFonts w:ascii="Times New Roman" w:hAnsi="Times New Roman" w:cs="Times New Roman"/>
-          <w:sz w:val="24"/>
-          <w:szCs w:val="24"/>
-        </w:rPr>
-        <w:t>. Ограничений сверху по числу вагонов</w:t>
-      </w:r>
-      <w:r>
-        <w:rPr>
-          <w:rFonts w:ascii="Times New Roman" w:hAnsi="Times New Roman" w:cs="Times New Roman"/>
-          <w:sz w:val="24"/>
-          <w:szCs w:val="24"/>
-        </w:rPr>
-        <w:t xml:space="preserve"> и полувагонов</w:t>
-      </w:r>
-      <w:r>
-        <w:rPr>
-          <w:rFonts w:ascii="Times New Roman" w:hAnsi="Times New Roman" w:cs="Times New Roman"/>
-          <w:sz w:val="24"/>
-          <w:szCs w:val="24"/>
-        </w:rPr>
-        <w:t xml:space="preserve"> нет. Есть ограничения по числу контейнеров (на этапах после «Кор. 0»). Оптимизацию контейнеров следует производить для всех заказов одновременно, а не жадным способом. В оди</w:t>
-      </w:r>
-      <w:r>
-        <w:rPr>
-          <w:rFonts w:ascii="Times New Roman" w:hAnsi="Times New Roman" w:cs="Times New Roman"/>
-          <w:sz w:val="24"/>
-          <w:szCs w:val="24"/>
-        </w:rPr>
-        <w:t>н вагон или</w:t>
-      </w:r>
-      <w:r>
-        <w:rPr>
-          <w:rFonts w:ascii="Times New Roman" w:hAnsi="Times New Roman" w:cs="Times New Roman"/>
-          <w:sz w:val="24"/>
-          <w:szCs w:val="24"/>
-        </w:rPr>
-        <w:t xml:space="preserve"> контейнер нельзя помещать разные заказы.</w:t>
+          <w:b/>
+          <w:sz w:val="24"/>
+          <w:szCs w:val="24"/>
+        </w:rPr>
+      </w:pPr>
+      <w:r>
+        <w:rPr>
+          <w:rFonts w:ascii="Times New Roman" w:hAnsi="Times New Roman" w:cs="Times New Roman"/>
+          <w:b/>
+          <w:sz w:val="24"/>
+          <w:szCs w:val="24"/>
+        </w:rPr>
+        <w:t>Разное</w:t>
       </w:r>
     </w:p>
     <w:p>
@@ -193,7 +138,39 @@
           <w:sz w:val="24"/>
           <w:szCs w:val="24"/>
         </w:rPr>
-        <w:t>(!) Емкость складов не учитывается</w:t>
+        <w:t>(!) Модель транспортировки. Ограничений сверху по числу вагонов</w:t>
+      </w:r>
+      <w:r>
+        <w:rPr>
+          <w:rFonts w:ascii="Times New Roman" w:hAnsi="Times New Roman" w:cs="Times New Roman"/>
+          <w:sz w:val="24"/>
+          <w:szCs w:val="24"/>
+        </w:rPr>
+        <w:t xml:space="preserve"> и полувагонов</w:t>
+      </w:r>
+      <w:r>
+        <w:rPr>
+          <w:rFonts w:ascii="Times New Roman" w:hAnsi="Times New Roman" w:cs="Times New Roman"/>
+          <w:sz w:val="24"/>
+          <w:szCs w:val="24"/>
+        </w:rPr>
+        <w:t xml:space="preserve"> нет. Есть ограничения по числу контейнеров (на этапах после «Кор. 0»). Оптимизацию контейнеров следует производить для всех заказов одновременно, а не жадным способом. В оди</w:t>
+      </w:r>
+      <w:r>
+        <w:rPr>
+          <w:rFonts w:ascii="Times New Roman" w:hAnsi="Times New Roman" w:cs="Times New Roman"/>
+          <w:sz w:val="24"/>
+          <w:szCs w:val="24"/>
+        </w:rPr>
+        <w:t>н вагон или</w:t>
+      </w:r>
+      <w:r>
+        <w:rPr>
+          <w:rFonts w:ascii="Times New Roman" w:hAnsi="Times New Roman" w:cs="Times New Roman"/>
+          <w:sz w:val="24"/>
+          <w:szCs w:val="24"/>
+        </w:rPr>
+        <w:t xml:space="preserve"> контейнер нельзя помещать разные заказы.</w:t>
       </w:r>
     </w:p>
     <w:p>
@@ -213,686 +190,8 @@
           <w:sz w:val="24"/>
           <w:szCs w:val="24"/>
         </w:rPr>
-        <w:t xml:space="preserve">(!) </w:t>
-      </w:r>
-      <w:r>
-        <w:rPr>
-          <w:rFonts w:ascii="Times New Roman" w:hAnsi="Times New Roman" w:cs="Times New Roman"/>
-          <w:sz w:val="24"/>
-          <w:szCs w:val="24"/>
-        </w:rPr>
-        <w:t>Регулярные чистки будут планироваться на определенные смены.</w:t>
-      </w:r>
-      <w:r>
-        <w:rPr>
-          <w:rFonts w:ascii="Times New Roman" w:hAnsi="Times New Roman" w:cs="Times New Roman"/>
-          <w:sz w:val="24"/>
-          <w:szCs w:val="24"/>
-        </w:rPr>
-        <w:t xml:space="preserve"> Смены указываются как входные данные алгоритма.</w:t>
-      </w:r>
-    </w:p>
-    <w:p>
-      <w:pPr>
-        <w:spacing w:line="276" w:lineRule="auto"/>
-        <w:ind w:firstLine="567"/>
-        <w:jc w:val="both"/>
-        <w:rPr>
-          <w:rFonts w:ascii="Times New Roman" w:hAnsi="Times New Roman" w:cs="Times New Roman"/>
-          <w:sz w:val="24"/>
-          <w:szCs w:val="24"/>
-        </w:rPr>
-      </w:pPr>
-      <w:r>
-        <w:rPr>
-          <w:rFonts w:ascii="Times New Roman" w:hAnsi="Times New Roman" w:cs="Times New Roman"/>
-          <w:sz w:val="24"/>
-          <w:szCs w:val="24"/>
-        </w:rPr>
-        <w:t>(</w:t>
-      </w:r>
-      <w:r>
-        <w:rPr>
-          <w:rFonts w:ascii="Times New Roman" w:hAnsi="Times New Roman" w:cs="Times New Roman"/>
-          <w:sz w:val="24"/>
-          <w:szCs w:val="24"/>
-        </w:rPr>
-        <w:t>?</w:t>
-      </w:r>
-      <w:r>
-        <w:rPr>
-          <w:rFonts w:ascii="Times New Roman" w:hAnsi="Times New Roman" w:cs="Times New Roman"/>
-          <w:sz w:val="24"/>
-          <w:szCs w:val="24"/>
-        </w:rPr>
-        <w:t xml:space="preserve">) </w:t>
-      </w:r>
-      <w:r>
-        <w:rPr>
-          <w:rFonts w:ascii="Times New Roman" w:hAnsi="Times New Roman" w:cs="Times New Roman"/>
-          <w:sz w:val="24"/>
-          <w:szCs w:val="24"/>
-          <w:lang w:val="en-US"/>
-        </w:rPr>
-        <w:t>AI</w:t>
-      </w:r>
-      <w:r>
-        <w:rPr>
-          <w:rFonts w:ascii="Times New Roman" w:hAnsi="Times New Roman" w:cs="Times New Roman"/>
-          <w:sz w:val="24"/>
-          <w:szCs w:val="24"/>
-        </w:rPr>
-        <w:t xml:space="preserve"> </w:t>
-      </w:r>
-      <w:r>
-        <w:rPr>
-          <w:rFonts w:ascii="Times New Roman" w:hAnsi="Times New Roman" w:cs="Times New Roman"/>
-          <w:sz w:val="24"/>
-          <w:szCs w:val="24"/>
-        </w:rPr>
-        <w:t>Вася: уточнить по промывкам: как задейс</w:t>
-      </w:r>
-      <w:r>
-        <w:rPr>
-          <w:rFonts w:ascii="Times New Roman" w:hAnsi="Times New Roman" w:cs="Times New Roman"/>
-          <w:sz w:val="24"/>
-          <w:szCs w:val="24"/>
-        </w:rPr>
-        <w:t>т</w:t>
-      </w:r>
-      <w:r>
-        <w:rPr>
-          <w:rFonts w:ascii="Times New Roman" w:hAnsi="Times New Roman" w:cs="Times New Roman"/>
-          <w:sz w:val="24"/>
-          <w:szCs w:val="24"/>
-        </w:rPr>
-        <w:t>вованы мощности при переплавке твердых слитков</w:t>
-      </w:r>
-      <w:r>
-        <w:rPr>
-          <w:rFonts w:ascii="Times New Roman" w:hAnsi="Times New Roman" w:cs="Times New Roman"/>
-          <w:sz w:val="24"/>
-          <w:szCs w:val="24"/>
-        </w:rPr>
-        <w:t>, следует ли это учитывать?</w:t>
-      </w:r>
-    </w:p>
-    <w:p>
-      <w:pPr>
-        <w:spacing w:line="276" w:lineRule="auto"/>
-        <w:ind w:firstLine="567"/>
-        <w:jc w:val="both"/>
-        <w:rPr>
-          <w:rFonts w:ascii="Times New Roman" w:hAnsi="Times New Roman" w:cs="Times New Roman"/>
-          <w:sz w:val="24"/>
-          <w:szCs w:val="24"/>
-        </w:rPr>
-      </w:pPr>
-      <w:r>
-        <w:rPr>
-          <w:rFonts w:ascii="Times New Roman" w:hAnsi="Times New Roman" w:cs="Times New Roman"/>
-          <w:sz w:val="24"/>
-          <w:szCs w:val="24"/>
-        </w:rPr>
-        <w:t xml:space="preserve">(?) </w:t>
-      </w:r>
-      <w:r>
-        <w:rPr>
-          <w:rFonts w:ascii="Times New Roman" w:hAnsi="Times New Roman" w:cs="Times New Roman"/>
-          <w:sz w:val="24"/>
-          <w:szCs w:val="24"/>
-          <w:lang w:val="en-US"/>
-        </w:rPr>
-        <w:t>AI</w:t>
-      </w:r>
-      <w:r>
-        <w:rPr>
-          <w:rFonts w:ascii="Times New Roman" w:hAnsi="Times New Roman" w:cs="Times New Roman"/>
-          <w:sz w:val="24"/>
-          <w:szCs w:val="24"/>
-        </w:rPr>
-        <w:t xml:space="preserve"> </w:t>
-      </w:r>
-      <w:r>
-        <w:rPr>
-          <w:rFonts w:ascii="Times New Roman" w:hAnsi="Times New Roman" w:cs="Times New Roman"/>
-          <w:sz w:val="24"/>
-          <w:szCs w:val="24"/>
-        </w:rPr>
-        <w:t xml:space="preserve">Вася: уточнить по промывкам фильтра: в матрицах допустимых переходов для некоторых марок перехода нет, но время перехода указано, а где-то даже равно 0. </w:t>
-      </w:r>
-    </w:p>
-    <w:p>
-      <w:pPr>
-        <w:spacing w:line="276" w:lineRule="auto"/>
-        <w:ind w:firstLine="567"/>
-        <w:jc w:val="both"/>
-        <w:rPr>
-          <w:rFonts w:ascii="Times New Roman" w:hAnsi="Times New Roman" w:cs="Times New Roman"/>
-          <w:sz w:val="24"/>
-          <w:szCs w:val="24"/>
-        </w:rPr>
-      </w:pPr>
-      <w:r>
-        <w:rPr>
-          <w:rFonts w:ascii="Times New Roman" w:hAnsi="Times New Roman" w:cs="Times New Roman"/>
-          <w:sz w:val="24"/>
-          <w:szCs w:val="24"/>
-        </w:rPr>
-        <w:t>(?)</w:t>
-      </w:r>
-      <w:r>
-        <w:rPr>
-          <w:rFonts w:ascii="Times New Roman" w:hAnsi="Times New Roman" w:cs="Times New Roman"/>
-          <w:sz w:val="24"/>
-          <w:szCs w:val="24"/>
-        </w:rPr>
-        <w:t xml:space="preserve"> </w:t>
-      </w:r>
-      <w:r>
-        <w:rPr>
-          <w:rFonts w:ascii="Times New Roman" w:hAnsi="Times New Roman" w:cs="Times New Roman"/>
-          <w:sz w:val="24"/>
-          <w:szCs w:val="24"/>
-          <w:lang w:val="en-US"/>
-        </w:rPr>
-        <w:t>AI</w:t>
-      </w:r>
-      <w:r>
-        <w:rPr>
-          <w:rFonts w:ascii="Times New Roman" w:hAnsi="Times New Roman" w:cs="Times New Roman"/>
-          <w:sz w:val="24"/>
-          <w:szCs w:val="24"/>
-        </w:rPr>
-        <w:t xml:space="preserve"> </w:t>
-      </w:r>
-      <w:r>
-        <w:rPr>
-          <w:rFonts w:ascii="Times New Roman" w:hAnsi="Times New Roman" w:cs="Times New Roman"/>
-          <w:sz w:val="24"/>
-          <w:szCs w:val="24"/>
-        </w:rPr>
-        <w:t>Наташа</w:t>
-      </w:r>
-      <w:r>
-        <w:rPr>
-          <w:rFonts w:ascii="Times New Roman" w:hAnsi="Times New Roman" w:cs="Times New Roman"/>
-          <w:sz w:val="24"/>
-          <w:szCs w:val="24"/>
-        </w:rPr>
-        <w:t xml:space="preserve">: </w:t>
-      </w:r>
-      <w:r>
-        <w:rPr>
-          <w:rFonts w:ascii="Times New Roman" w:hAnsi="Times New Roman" w:cs="Times New Roman"/>
-          <w:sz w:val="24"/>
-          <w:szCs w:val="24"/>
-        </w:rPr>
-        <w:t xml:space="preserve">Как происходят </w:t>
-      </w:r>
-      <w:proofErr w:type="spellStart"/>
-      <w:r>
-        <w:rPr>
-          <w:rFonts w:ascii="Times New Roman" w:hAnsi="Times New Roman" w:cs="Times New Roman"/>
-          <w:sz w:val="24"/>
-          <w:szCs w:val="24"/>
-        </w:rPr>
-        <w:t>пересменки</w:t>
-      </w:r>
-      <w:proofErr w:type="spellEnd"/>
-      <w:r>
-        <w:rPr>
-          <w:rFonts w:ascii="Times New Roman" w:hAnsi="Times New Roman" w:cs="Times New Roman"/>
-          <w:sz w:val="24"/>
-          <w:szCs w:val="24"/>
-        </w:rPr>
-        <w:t xml:space="preserve">? Подгоняется ли технологический процесс под </w:t>
-      </w:r>
-      <w:proofErr w:type="spellStart"/>
-      <w:r>
-        <w:rPr>
-          <w:rFonts w:ascii="Times New Roman" w:hAnsi="Times New Roman" w:cs="Times New Roman"/>
-          <w:sz w:val="24"/>
-          <w:szCs w:val="24"/>
-        </w:rPr>
-        <w:t>пересменки</w:t>
-      </w:r>
-      <w:proofErr w:type="spellEnd"/>
-      <w:r>
-        <w:rPr>
-          <w:rFonts w:ascii="Times New Roman" w:hAnsi="Times New Roman" w:cs="Times New Roman"/>
-          <w:sz w:val="24"/>
-          <w:szCs w:val="24"/>
-        </w:rPr>
-        <w:t>?</w:t>
-      </w:r>
-    </w:p>
-    <w:p>
-      <w:pPr>
-        <w:spacing w:line="276" w:lineRule="auto"/>
-        <w:ind w:firstLine="567"/>
-        <w:jc w:val="both"/>
-        <w:rPr>
-          <w:rFonts w:ascii="Times New Roman" w:hAnsi="Times New Roman" w:cs="Times New Roman"/>
-          <w:sz w:val="24"/>
-          <w:szCs w:val="24"/>
-        </w:rPr>
-      </w:pPr>
-      <w:r>
-        <w:rPr>
-          <w:rFonts w:ascii="Times New Roman" w:hAnsi="Times New Roman" w:cs="Times New Roman"/>
-          <w:b/>
-          <w:sz w:val="24"/>
-          <w:szCs w:val="24"/>
-        </w:rPr>
-        <w:t xml:space="preserve">(?) Про квартальный </w:t>
-      </w:r>
-      <w:r>
-        <w:rPr>
-          <w:rFonts w:ascii="Times New Roman" w:hAnsi="Times New Roman" w:cs="Times New Roman"/>
-          <w:b/>
-          <w:sz w:val="24"/>
-          <w:szCs w:val="24"/>
-        </w:rPr>
-        <w:t xml:space="preserve">и годовой </w:t>
-      </w:r>
-      <w:r>
-        <w:rPr>
-          <w:rFonts w:ascii="Times New Roman" w:hAnsi="Times New Roman" w:cs="Times New Roman"/>
-          <w:b/>
-          <w:sz w:val="24"/>
-          <w:szCs w:val="24"/>
-        </w:rPr>
-        <w:t>запуск</w:t>
-      </w:r>
-      <w:r>
-        <w:rPr>
-          <w:rFonts w:ascii="Times New Roman" w:hAnsi="Times New Roman" w:cs="Times New Roman"/>
-          <w:sz w:val="24"/>
-          <w:szCs w:val="24"/>
-        </w:rPr>
-        <w:t xml:space="preserve"> в начале</w:t>
-      </w:r>
-      <w:r>
-        <w:rPr>
-          <w:rFonts w:ascii="Times New Roman" w:hAnsi="Times New Roman" w:cs="Times New Roman"/>
-          <w:sz w:val="24"/>
-          <w:szCs w:val="24"/>
-        </w:rPr>
-        <w:t>, при обсуждении ТЗ,</w:t>
-      </w:r>
-      <w:r>
-        <w:rPr>
-          <w:rFonts w:ascii="Times New Roman" w:hAnsi="Times New Roman" w:cs="Times New Roman"/>
-          <w:sz w:val="24"/>
-          <w:szCs w:val="24"/>
-        </w:rPr>
-        <w:t xml:space="preserve"> говорилось, что для него есть упрощенная </w:t>
-      </w:r>
-      <w:r>
-        <w:rPr>
-          <w:rFonts w:ascii="Times New Roman" w:hAnsi="Times New Roman" w:cs="Times New Roman"/>
-          <w:sz w:val="24"/>
-          <w:szCs w:val="24"/>
-          <w:u w:val="single"/>
-        </w:rPr>
-        <w:t>линейная</w:t>
-      </w:r>
-      <w:r>
-        <w:rPr>
-          <w:rFonts w:ascii="Times New Roman" w:hAnsi="Times New Roman" w:cs="Times New Roman"/>
-          <w:sz w:val="24"/>
-          <w:szCs w:val="24"/>
-        </w:rPr>
-        <w:t xml:space="preserve"> модель, которая нам будет предоставлена.</w:t>
-      </w:r>
-    </w:p>
-    <w:p>
-      <w:pPr>
-        <w:spacing w:line="276" w:lineRule="auto"/>
-        <w:ind w:firstLine="567"/>
-        <w:jc w:val="both"/>
-        <w:rPr>
-          <w:rFonts w:ascii="Times New Roman" w:hAnsi="Times New Roman" w:cs="Times New Roman"/>
-          <w:sz w:val="24"/>
-          <w:szCs w:val="24"/>
-        </w:rPr>
-      </w:pPr>
-    </w:p>
-    <w:p>
-      <w:pPr>
-        <w:spacing w:line="276" w:lineRule="auto"/>
-        <w:ind w:firstLine="567"/>
-        <w:jc w:val="both"/>
-        <w:rPr>
-          <w:rFonts w:ascii="Times New Roman" w:hAnsi="Times New Roman" w:cs="Times New Roman"/>
-          <w:b/>
-          <w:sz w:val="24"/>
-          <w:szCs w:val="24"/>
-        </w:rPr>
-      </w:pPr>
-      <w:r>
-        <w:rPr>
-          <w:rFonts w:ascii="Times New Roman" w:hAnsi="Times New Roman" w:cs="Times New Roman"/>
-          <w:b/>
-          <w:sz w:val="24"/>
-          <w:szCs w:val="24"/>
-        </w:rPr>
-        <w:t>Информация по процедуре планирования:</w:t>
-      </w:r>
-    </w:p>
-    <w:p>
-      <w:pPr>
-        <w:spacing w:line="276" w:lineRule="auto"/>
-        <w:ind w:left="567"/>
-        <w:jc w:val="both"/>
-        <w:rPr>
-          <w:rFonts w:ascii="Times New Roman" w:hAnsi="Times New Roman" w:cs="Times New Roman"/>
-          <w:sz w:val="24"/>
-          <w:szCs w:val="24"/>
-        </w:rPr>
-      </w:pPr>
-      <w:r>
-        <w:rPr>
-          <w:rFonts w:ascii="Times New Roman" w:hAnsi="Times New Roman" w:cs="Times New Roman"/>
-          <w:sz w:val="24"/>
-          <w:szCs w:val="24"/>
-        </w:rPr>
-        <w:t>(!) Принят с</w:t>
-      </w:r>
-      <w:r>
-        <w:rPr>
-          <w:rFonts w:ascii="Times New Roman" w:hAnsi="Times New Roman" w:cs="Times New Roman"/>
-          <w:sz w:val="24"/>
-          <w:szCs w:val="24"/>
-        </w:rPr>
-        <w:t xml:space="preserve">кользящий период планирования производства. До 10-го числа – </w:t>
-      </w:r>
-      <w:r>
-        <w:rPr>
-          <w:rFonts w:ascii="Times New Roman" w:hAnsi="Times New Roman" w:cs="Times New Roman"/>
-          <w:sz w:val="24"/>
-          <w:szCs w:val="24"/>
-        </w:rPr>
-        <w:t xml:space="preserve">планирование </w:t>
-      </w:r>
-      <w:r>
-        <w:rPr>
-          <w:rFonts w:ascii="Times New Roman" w:hAnsi="Times New Roman" w:cs="Times New Roman"/>
-          <w:sz w:val="24"/>
-          <w:szCs w:val="24"/>
-        </w:rPr>
-        <w:t>до конца текущего месяца. После 10-го числа – до конца следующего месяца.</w:t>
-      </w:r>
-      <w:r>
-        <w:rPr>
-          <w:rFonts w:ascii="Times New Roman" w:hAnsi="Times New Roman" w:cs="Times New Roman"/>
-          <w:sz w:val="24"/>
-          <w:szCs w:val="24"/>
-        </w:rPr>
-        <w:t xml:space="preserve"> </w:t>
-      </w:r>
-    </w:p>
-    <w:p>
-      <w:pPr>
-        <w:spacing w:line="276" w:lineRule="auto"/>
-        <w:ind w:firstLine="567"/>
-        <w:jc w:val="both"/>
-        <w:rPr>
-          <w:rFonts w:ascii="Times New Roman" w:hAnsi="Times New Roman" w:cs="Times New Roman"/>
-          <w:sz w:val="24"/>
-          <w:szCs w:val="24"/>
-        </w:rPr>
-      </w:pPr>
-      <w:r>
-        <w:rPr>
-          <w:rFonts w:ascii="Times New Roman" w:hAnsi="Times New Roman" w:cs="Times New Roman"/>
-          <w:sz w:val="24"/>
-          <w:szCs w:val="24"/>
-        </w:rPr>
-        <w:t xml:space="preserve">(?) </w:t>
-      </w:r>
-      <w:r>
-        <w:rPr>
-          <w:rFonts w:ascii="Times New Roman" w:hAnsi="Times New Roman" w:cs="Times New Roman"/>
-          <w:sz w:val="24"/>
-          <w:szCs w:val="24"/>
-        </w:rPr>
-        <w:t>С</w:t>
-      </w:r>
-      <w:r>
-        <w:rPr>
-          <w:rFonts w:ascii="Times New Roman" w:hAnsi="Times New Roman" w:cs="Times New Roman"/>
-          <w:sz w:val="24"/>
-          <w:szCs w:val="24"/>
-        </w:rPr>
-        <w:t xml:space="preserve"> какого числа начинать планировать (послезавтра, послепослезавтра, …) с учетом инерционности в согласовании планов?</w:t>
-      </w:r>
-      <w:r>
-        <w:rPr>
-          <w:rFonts w:ascii="Times New Roman" w:hAnsi="Times New Roman" w:cs="Times New Roman"/>
-          <w:sz w:val="24"/>
-          <w:szCs w:val="24"/>
-        </w:rPr>
-        <w:t xml:space="preserve"> Дело в том, что литейщики работают по согласованному плану, и мы не можем планировать на это время производство совсем других заказов.</w:t>
-      </w:r>
-    </w:p>
-    <w:p>
-      <w:pPr>
-        <w:spacing w:line="276" w:lineRule="auto"/>
-        <w:ind w:left="567"/>
-        <w:jc w:val="both"/>
-        <w:rPr>
-          <w:rFonts w:ascii="Times New Roman" w:hAnsi="Times New Roman" w:cs="Times New Roman"/>
-          <w:sz w:val="24"/>
-          <w:szCs w:val="24"/>
-        </w:rPr>
-      </w:pPr>
-      <w:r>
-        <w:rPr>
-          <w:rFonts w:ascii="Times New Roman" w:hAnsi="Times New Roman" w:cs="Times New Roman"/>
-          <w:sz w:val="24"/>
-          <w:szCs w:val="24"/>
-        </w:rPr>
-        <w:t xml:space="preserve">(!) </w:t>
-      </w:r>
-      <w:r>
-        <w:rPr>
-          <w:rFonts w:ascii="Times New Roman" w:hAnsi="Times New Roman" w:cs="Times New Roman"/>
-          <w:sz w:val="24"/>
-          <w:szCs w:val="24"/>
-        </w:rPr>
-        <w:t>Принято делить период планирования на 3 этапа: «Кор. 0», «Кор. 1» и «Кор. 2»</w:t>
-      </w:r>
-      <w:r>
-        <w:rPr>
-          <w:rFonts w:ascii="Times New Roman" w:hAnsi="Times New Roman" w:cs="Times New Roman"/>
-          <w:sz w:val="24"/>
-          <w:szCs w:val="24"/>
-        </w:rPr>
-        <w:t>:</w:t>
-      </w:r>
-    </w:p>
-    <w:p>
-      <w:pPr>
-        <w:spacing w:line="276" w:lineRule="auto"/>
-        <w:jc w:val="both"/>
-        <w:rPr>
-          <w:rFonts w:ascii="Times New Roman" w:hAnsi="Times New Roman" w:cs="Times New Roman"/>
-          <w:sz w:val="24"/>
-          <w:szCs w:val="24"/>
-        </w:rPr>
-      </w:pPr>
-      <w:r>
-        <w:rPr>
-          <w:rFonts w:ascii="Times New Roman" w:hAnsi="Times New Roman" w:cs="Times New Roman"/>
-          <w:sz w:val="24"/>
-          <w:szCs w:val="24"/>
-        </w:rPr>
-        <w:t xml:space="preserve">- </w:t>
-      </w:r>
-      <w:r>
-        <w:rPr>
-          <w:rFonts w:ascii="Times New Roman" w:hAnsi="Times New Roman" w:cs="Times New Roman"/>
-          <w:sz w:val="24"/>
-          <w:szCs w:val="24"/>
-        </w:rPr>
-        <w:t xml:space="preserve">«Кор. 0» 10 – 18 числа. Известны крайние сроки отгрузки заказов </w:t>
-      </w:r>
-      <w:proofErr w:type="spellStart"/>
-      <w:r>
-        <w:rPr>
-          <w:rFonts w:ascii="Times New Roman" w:hAnsi="Times New Roman" w:cs="Times New Roman"/>
-          <w:i/>
-          <w:sz w:val="24"/>
-          <w:szCs w:val="24"/>
-          <w:lang w:val="en-US"/>
-        </w:rPr>
-        <w:t>DueDate</w:t>
-      </w:r>
-      <w:proofErr w:type="spellEnd"/>
-      <w:r>
-        <w:rPr>
-          <w:rFonts w:ascii="Times New Roman" w:hAnsi="Times New Roman" w:cs="Times New Roman"/>
-          <w:sz w:val="24"/>
-          <w:szCs w:val="24"/>
-        </w:rPr>
-        <w:t xml:space="preserve">. Нет ограничений по срокам отгрузки </w:t>
-      </w:r>
-      <w:proofErr w:type="spellStart"/>
-      <w:r>
-        <w:rPr>
-          <w:rFonts w:ascii="Times New Roman" w:hAnsi="Times New Roman" w:cs="Times New Roman"/>
-          <w:i/>
-          <w:sz w:val="24"/>
-          <w:szCs w:val="24"/>
-          <w:lang w:val="en-US"/>
-        </w:rPr>
-        <w:t>ShippingDate</w:t>
-      </w:r>
-      <w:proofErr w:type="spellEnd"/>
-      <w:r>
-        <w:rPr>
-          <w:rFonts w:ascii="Times New Roman" w:hAnsi="Times New Roman" w:cs="Times New Roman"/>
-          <w:sz w:val="24"/>
-          <w:szCs w:val="24"/>
-        </w:rPr>
-        <w:t xml:space="preserve"> и по числу контейнеров. Эти параметры определяются транспортным отделом по результатам оптимизации.</w:t>
-      </w:r>
-    </w:p>
-    <w:p>
-      <w:pPr>
-        <w:spacing w:line="276" w:lineRule="auto"/>
-        <w:jc w:val="both"/>
-        <w:rPr>
-          <w:rFonts w:ascii="Times New Roman" w:hAnsi="Times New Roman" w:cs="Times New Roman"/>
-          <w:sz w:val="24"/>
-          <w:szCs w:val="24"/>
-        </w:rPr>
-      </w:pPr>
-      <w:r>
-        <w:rPr>
-          <w:rFonts w:ascii="Times New Roman" w:hAnsi="Times New Roman" w:cs="Times New Roman"/>
-          <w:sz w:val="24"/>
-          <w:szCs w:val="24"/>
-        </w:rPr>
-        <w:t>-</w:t>
-      </w:r>
-      <w:r>
-        <w:rPr>
-          <w:rFonts w:ascii="Times New Roman" w:hAnsi="Times New Roman" w:cs="Times New Roman"/>
-          <w:sz w:val="24"/>
-          <w:szCs w:val="24"/>
-        </w:rPr>
-        <w:t xml:space="preserve"> «Кор. 1» 19 – 28 числа. Сравнение результатов оптимизации. Отчет клиентам.</w:t>
-      </w:r>
-    </w:p>
-    <w:p>
-      <w:pPr>
-        <w:spacing w:line="276" w:lineRule="auto"/>
-        <w:jc w:val="both"/>
-        <w:rPr>
-          <w:rFonts w:ascii="Times New Roman" w:hAnsi="Times New Roman" w:cs="Times New Roman"/>
-          <w:sz w:val="24"/>
-          <w:szCs w:val="24"/>
-        </w:rPr>
-      </w:pPr>
-      <w:r>
-        <w:rPr>
-          <w:rFonts w:ascii="Times New Roman" w:hAnsi="Times New Roman" w:cs="Times New Roman"/>
-          <w:sz w:val="24"/>
-          <w:szCs w:val="24"/>
-        </w:rPr>
-        <w:t xml:space="preserve">- </w:t>
-      </w:r>
-      <w:r>
-        <w:rPr>
-          <w:rFonts w:ascii="Times New Roman" w:hAnsi="Times New Roman" w:cs="Times New Roman"/>
-          <w:sz w:val="24"/>
-          <w:szCs w:val="24"/>
-        </w:rPr>
-        <w:t>«Кор. 2» ~ по 5 число. Подробный финансовый отчет. Отгрузка расписывается по вагонам и контейнерам.</w:t>
-      </w:r>
-    </w:p>
-    <w:p>
-      <w:pPr>
-        <w:spacing w:line="276" w:lineRule="auto"/>
-        <w:ind w:firstLine="567"/>
-        <w:jc w:val="both"/>
-        <w:rPr>
-          <w:rFonts w:ascii="Times New Roman" w:hAnsi="Times New Roman" w:cs="Times New Roman"/>
-          <w:sz w:val="24"/>
-          <w:szCs w:val="24"/>
-        </w:rPr>
-      </w:pPr>
-      <w:r>
-        <w:rPr>
-          <w:rFonts w:ascii="Times New Roman" w:hAnsi="Times New Roman" w:cs="Times New Roman"/>
-          <w:sz w:val="24"/>
-          <w:szCs w:val="24"/>
-        </w:rPr>
-        <w:t>(?)</w:t>
-      </w:r>
-      <w:r>
-        <w:rPr>
-          <w:rFonts w:ascii="Times New Roman" w:hAnsi="Times New Roman" w:cs="Times New Roman"/>
-          <w:sz w:val="24"/>
-          <w:szCs w:val="24"/>
-        </w:rPr>
-        <w:t xml:space="preserve"> </w:t>
-      </w:r>
-      <w:r>
-        <w:rPr>
-          <w:rFonts w:ascii="Times New Roman" w:hAnsi="Times New Roman" w:cs="Times New Roman"/>
-          <w:sz w:val="24"/>
-          <w:szCs w:val="24"/>
-        </w:rPr>
-        <w:t>Определить отношение заинтересованных лиц к резким колебаниям результатов планирования (сроков выполнения заказов) при разных запусках системы. В какой период планирования это допустимо, а когда нет? Что делать, если эти колебания неприемлемы, фиксировать сроки производства, порядок выполнения заказов?</w:t>
-      </w:r>
-    </w:p>
-    <w:p>
-      <w:pPr>
-        <w:spacing w:line="276" w:lineRule="auto"/>
-        <w:ind w:firstLine="567"/>
-        <w:jc w:val="both"/>
-        <w:rPr>
-          <w:rFonts w:ascii="Times New Roman" w:hAnsi="Times New Roman" w:cs="Times New Roman"/>
-          <w:sz w:val="24"/>
-          <w:szCs w:val="24"/>
-        </w:rPr>
-      </w:pPr>
-    </w:p>
-    <w:p>
-      <w:pPr>
-        <w:spacing w:line="276" w:lineRule="auto"/>
-        <w:ind w:firstLine="567"/>
-        <w:jc w:val="both"/>
-        <w:rPr>
-          <w:rFonts w:ascii="Times New Roman" w:hAnsi="Times New Roman" w:cs="Times New Roman"/>
-          <w:sz w:val="24"/>
-          <w:szCs w:val="24"/>
-        </w:rPr>
-      </w:pPr>
+        <w:t>(!) Емкость складов не учитывается</w:t>
+      </w:r>
       <w:bookmarkStart w:id="0" w:name="_GoBack"/>
       <w:bookmarkEnd w:id="0"/>
     </w:p>
@@ -903,139 +202,33 @@
         <w:jc w:val="both"/>
         <w:rPr>
           <w:rFonts w:ascii="Times New Roman" w:hAnsi="Times New Roman" w:cs="Times New Roman"/>
-          <w:b/>
-          <w:sz w:val="24"/>
-          <w:szCs w:val="24"/>
-        </w:rPr>
-      </w:pPr>
-      <w:r>
-        <w:rPr>
-          <w:rFonts w:ascii="Times New Roman" w:hAnsi="Times New Roman" w:cs="Times New Roman"/>
-          <w:b/>
-          <w:sz w:val="24"/>
-          <w:szCs w:val="24"/>
-        </w:rPr>
-        <w:t>Оставшиеся вопросы с предыдущих встреч</w:t>
-      </w:r>
-    </w:p>
-    <w:p>
-      <w:pPr>
-        <w:spacing w:line="240" w:lineRule="auto"/>
-        <w:ind w:firstLine="567"/>
-        <w:jc w:val="both"/>
-        <w:rPr>
-          <w:rFonts w:ascii="Times New Roman" w:hAnsi="Times New Roman" w:cs="Times New Roman"/>
-          <w:sz w:val="24"/>
-          <w:szCs w:val="24"/>
-        </w:rPr>
-      </w:pPr>
-      <w:r>
-        <w:rPr>
-          <w:rFonts w:ascii="Times New Roman" w:hAnsi="Times New Roman" w:cs="Times New Roman"/>
-          <w:sz w:val="24"/>
-          <w:szCs w:val="24"/>
-        </w:rPr>
-        <w:t xml:space="preserve">(?) На данный момент не </w:t>
-      </w:r>
-      <w:r>
-        <w:rPr>
-          <w:rFonts w:ascii="Times New Roman" w:hAnsi="Times New Roman" w:cs="Times New Roman"/>
-          <w:sz w:val="24"/>
-          <w:szCs w:val="24"/>
-        </w:rPr>
-        <w:t>изучены формы продукта NON-STANDART SLAB (негабаритны</w:t>
-      </w:r>
-      <w:r>
-        <w:rPr>
-          <w:rFonts w:ascii="Times New Roman" w:hAnsi="Times New Roman" w:cs="Times New Roman"/>
-          <w:sz w:val="24"/>
-          <w:szCs w:val="24"/>
-        </w:rPr>
-        <w:t>й</w:t>
-      </w:r>
-      <w:r>
-        <w:rPr>
-          <w:rFonts w:ascii="Times New Roman" w:hAnsi="Times New Roman" w:cs="Times New Roman"/>
-          <w:sz w:val="24"/>
-          <w:szCs w:val="24"/>
-        </w:rPr>
-        <w:t xml:space="preserve"> слит</w:t>
-      </w:r>
-      <w:r>
-        <w:rPr>
-          <w:rFonts w:ascii="Times New Roman" w:hAnsi="Times New Roman" w:cs="Times New Roman"/>
-          <w:sz w:val="24"/>
-          <w:szCs w:val="24"/>
-        </w:rPr>
-        <w:t>ок</w:t>
-      </w:r>
-      <w:r>
-        <w:rPr>
-          <w:rFonts w:ascii="Times New Roman" w:hAnsi="Times New Roman" w:cs="Times New Roman"/>
-          <w:sz w:val="24"/>
-          <w:szCs w:val="24"/>
-        </w:rPr>
-        <w:t>), BLANK (</w:t>
-      </w:r>
-      <w:proofErr w:type="spellStart"/>
-      <w:r>
-        <w:rPr>
-          <w:rFonts w:ascii="Times New Roman" w:hAnsi="Times New Roman" w:cs="Times New Roman"/>
-          <w:sz w:val="24"/>
-          <w:szCs w:val="24"/>
-        </w:rPr>
-        <w:t>Рондель</w:t>
-      </w:r>
-      <w:proofErr w:type="spellEnd"/>
-      <w:r>
-        <w:rPr>
-          <w:rFonts w:ascii="Times New Roman" w:hAnsi="Times New Roman" w:cs="Times New Roman"/>
-          <w:sz w:val="24"/>
-          <w:szCs w:val="24"/>
-        </w:rPr>
-        <w:t>) и, возможно</w:t>
-      </w:r>
-      <w:r>
-        <w:rPr>
-          <w:rFonts w:ascii="Times New Roman" w:hAnsi="Times New Roman" w:cs="Times New Roman"/>
-          <w:sz w:val="24"/>
-          <w:szCs w:val="24"/>
-        </w:rPr>
-        <w:t xml:space="preserve">, другие. Интересуют параметры и технология производства. Уточнить это же по </w:t>
-      </w:r>
-      <w:r>
-        <w:rPr>
-          <w:rFonts w:ascii="Times New Roman" w:hAnsi="Times New Roman" w:cs="Times New Roman"/>
-          <w:sz w:val="24"/>
-          <w:szCs w:val="24"/>
-          <w:lang w:val="en-US"/>
-        </w:rPr>
-        <w:t>T</w:t>
-      </w:r>
-      <w:r>
-        <w:rPr>
-          <w:rFonts w:ascii="Times New Roman" w:hAnsi="Times New Roman" w:cs="Times New Roman"/>
-          <w:sz w:val="24"/>
-          <w:szCs w:val="24"/>
-        </w:rPr>
-        <w:t>-</w:t>
-      </w:r>
-      <w:r>
-        <w:rPr>
-          <w:rFonts w:ascii="Times New Roman" w:hAnsi="Times New Roman" w:cs="Times New Roman"/>
-          <w:sz w:val="24"/>
-          <w:szCs w:val="24"/>
-          <w:lang w:val="en-US"/>
-        </w:rPr>
-        <w:t>BAR</w:t>
-      </w:r>
-      <w:r>
-        <w:rPr>
-          <w:rFonts w:ascii="Times New Roman" w:hAnsi="Times New Roman" w:cs="Times New Roman"/>
-          <w:sz w:val="24"/>
-          <w:szCs w:val="24"/>
-        </w:rPr>
-        <w:t>.</w:t>
+          <w:sz w:val="24"/>
+          <w:szCs w:val="24"/>
+        </w:rPr>
+      </w:pPr>
+      <w:r>
+        <w:rPr>
+          <w:rFonts w:ascii="Times New Roman" w:hAnsi="Times New Roman" w:cs="Times New Roman"/>
+          <w:sz w:val="24"/>
+          <w:szCs w:val="24"/>
+        </w:rPr>
+        <w:t xml:space="preserve">(!) </w:t>
+      </w:r>
+      <w:r>
+        <w:rPr>
+          <w:rFonts w:ascii="Times New Roman" w:hAnsi="Times New Roman" w:cs="Times New Roman"/>
+          <w:sz w:val="24"/>
+          <w:szCs w:val="24"/>
+        </w:rPr>
+        <w:t>Регулярные чистки будут планироваться на определенные смены.</w:t>
+      </w:r>
+      <w:r>
+        <w:rPr>
+          <w:rFonts w:ascii="Times New Roman" w:hAnsi="Times New Roman" w:cs="Times New Roman"/>
+          <w:sz w:val="24"/>
+          <w:szCs w:val="24"/>
+        </w:rPr>
+        <w:t xml:space="preserve"> Смены указываются как входные данные алгоритма.</w:t>
       </w:r>
     </w:p>
     <w:p>
@@ -1055,7 +248,23 @@
           <w:sz w:val="24"/>
           <w:szCs w:val="24"/>
         </w:rPr>
-        <w:t xml:space="preserve">(?) По форме </w:t>
+        <w:t>(</w:t>
+      </w:r>
+      <w:r>
+        <w:rPr>
+          <w:rFonts w:ascii="Times New Roman" w:hAnsi="Times New Roman" w:cs="Times New Roman"/>
+          <w:sz w:val="24"/>
+          <w:szCs w:val="24"/>
+        </w:rPr>
+        <w:t>?</w:t>
+      </w:r>
+      <w:r>
+        <w:rPr>
+          <w:rFonts w:ascii="Times New Roman" w:hAnsi="Times New Roman" w:cs="Times New Roman"/>
+          <w:sz w:val="24"/>
+          <w:szCs w:val="24"/>
+        </w:rPr>
+        <w:t xml:space="preserve">) </w:t>
       </w:r>
       <w:r>
         <w:rPr>
@@ -1064,39 +273,47 @@
           <w:szCs w:val="24"/>
           <w:lang w:val="en-US"/>
         </w:rPr>
-        <w:t>WIREROD</w:t>
-      </w:r>
-      <w:r>
-        <w:rPr>
-          <w:rFonts w:ascii="Times New Roman" w:hAnsi="Times New Roman" w:cs="Times New Roman"/>
-          <w:sz w:val="24"/>
-          <w:szCs w:val="24"/>
-        </w:rPr>
-        <w:t xml:space="preserve"> (</w:t>
-      </w:r>
-      <w:r>
-        <w:rPr>
-          <w:rFonts w:ascii="Times New Roman" w:hAnsi="Times New Roman" w:cs="Times New Roman"/>
-          <w:sz w:val="24"/>
-          <w:szCs w:val="24"/>
-        </w:rPr>
-        <w:t>катанка) необходимо выяснить, считать объемы частей заказа и контейнеров кратными тонне ГП или бухте (</w:t>
-      </w:r>
-      <w:r>
-        <w:rPr>
-          <w:rFonts w:ascii="Times New Roman" w:hAnsi="Times New Roman" w:cs="Times New Roman"/>
-          <w:sz w:val="24"/>
-          <w:szCs w:val="24"/>
-        </w:rPr>
-        <w:t>~</w:t>
-      </w:r>
-      <w:r>
-        <w:rPr>
-          <w:rFonts w:ascii="Times New Roman" w:hAnsi="Times New Roman" w:cs="Times New Roman"/>
-          <w:sz w:val="24"/>
-          <w:szCs w:val="24"/>
-        </w:rPr>
-        <w:t>3,5 тонны).</w:t>
+        <w:t>AI</w:t>
+      </w:r>
+      <w:r>
+        <w:rPr>
+          <w:rFonts w:ascii="Times New Roman" w:hAnsi="Times New Roman" w:cs="Times New Roman"/>
+          <w:sz w:val="24"/>
+          <w:szCs w:val="24"/>
+        </w:rPr>
+        <w:t xml:space="preserve"> </w:t>
+      </w:r>
+      <w:r>
+        <w:rPr>
+          <w:rFonts w:ascii="Times New Roman" w:hAnsi="Times New Roman" w:cs="Times New Roman"/>
+          <w:sz w:val="24"/>
+          <w:szCs w:val="24"/>
+        </w:rPr>
+        <w:t>Вася: уточнить по промывкам: как задейс</w:t>
+      </w:r>
+      <w:r>
+        <w:rPr>
+          <w:rFonts w:ascii="Times New Roman" w:hAnsi="Times New Roman" w:cs="Times New Roman"/>
+          <w:sz w:val="24"/>
+          <w:szCs w:val="24"/>
+        </w:rPr>
+        <w:t>т</w:t>
+      </w:r>
+      <w:r>
+        <w:rPr>
+          <w:rFonts w:ascii="Times New Roman" w:hAnsi="Times New Roman" w:cs="Times New Roman"/>
+          <w:sz w:val="24"/>
+          <w:szCs w:val="24"/>
+        </w:rPr>
+        <w:t>вованы мощности при переплавке твердых слитков</w:t>
+      </w:r>
+      <w:r>
+        <w:rPr>
+          <w:rFonts w:ascii="Times New Roman" w:hAnsi="Times New Roman" w:cs="Times New Roman"/>
+          <w:sz w:val="24"/>
+          <w:szCs w:val="24"/>
+        </w:rPr>
+        <w:t>, следует ли это учитывать?</w:t>
       </w:r>
     </w:p>
     <w:p>
@@ -1123,30 +340,6 @@
           <w:rFonts w:ascii="Times New Roman" w:hAnsi="Times New Roman" w:cs="Times New Roman"/>
           <w:sz w:val="24"/>
           <w:szCs w:val="24"/>
-        </w:rPr>
-        <w:t>Т</w:t>
-      </w:r>
-      <w:r>
-        <w:rPr>
-          <w:rFonts w:ascii="Times New Roman" w:hAnsi="Times New Roman" w:cs="Times New Roman"/>
-          <w:sz w:val="24"/>
-          <w:szCs w:val="24"/>
-        </w:rPr>
-        <w:t>ребуется процедура определения доступных агрегатов для производства заказа</w:t>
-      </w:r>
-      <w:r>
-        <w:rPr>
-          <w:rFonts w:ascii="Times New Roman" w:hAnsi="Times New Roman" w:cs="Times New Roman"/>
-          <w:sz w:val="24"/>
-          <w:szCs w:val="24"/>
-        </w:rPr>
-        <w:t xml:space="preserve">. </w:t>
-      </w:r>
-      <w:r>
-        <w:rPr>
-          <w:rFonts w:ascii="Times New Roman" w:hAnsi="Times New Roman" w:cs="Times New Roman"/>
-          <w:sz w:val="24"/>
-          <w:szCs w:val="24"/>
           <w:lang w:val="en-US"/>
         </w:rPr>
         <w:t>AI</w:t>
@@ -1157,7 +350,15 @@
           <w:sz w:val="24"/>
           <w:szCs w:val="24"/>
         </w:rPr>
-        <w:t xml:space="preserve"> Наташа: определить свойства ЛА для проверки возможности производства на нем заказа.</w:t>
+        <w:t xml:space="preserve"> </w:t>
+      </w:r>
+      <w:r>
+        <w:rPr>
+          <w:rFonts w:ascii="Times New Roman" w:hAnsi="Times New Roman" w:cs="Times New Roman"/>
+          <w:sz w:val="24"/>
+          <w:szCs w:val="24"/>
+        </w:rPr>
+        <w:t xml:space="preserve">Вася: уточнить по промывкам фильтра: в матрицах допустимых переходов для некоторых марок перехода нет, но время перехода указано, а где-то даже равно 0. </w:t>
       </w:r>
     </w:p>
     <w:p>
@@ -1177,7 +378,15 @@
           <w:sz w:val="24"/>
           <w:szCs w:val="24"/>
         </w:rPr>
-        <w:t xml:space="preserve">(?) </w:t>
+        <w:t>(?)</w:t>
+      </w:r>
+      <w:r>
+        <w:rPr>
+          <w:rFonts w:ascii="Times New Roman" w:hAnsi="Times New Roman" w:cs="Times New Roman"/>
+          <w:sz w:val="24"/>
+          <w:szCs w:val="24"/>
+        </w:rPr>
+        <w:t xml:space="preserve"> </w:t>
       </w:r>
       <w:r>
         <w:rPr>
@@ -1194,34 +403,32 @@
           <w:sz w:val="24"/>
           <w:szCs w:val="24"/>
         </w:rPr>
-        <w:t xml:space="preserve"> Наташа</w:t>
-      </w:r>
-      <w:r>
-        <w:rPr>
-          <w:rFonts w:ascii="Times New Roman" w:hAnsi="Times New Roman" w:cs="Times New Roman"/>
-          <w:sz w:val="24"/>
-          <w:szCs w:val="24"/>
-        </w:rPr>
-        <w:t xml:space="preserve">: </w:t>
-      </w:r>
-      <w:r>
-        <w:rPr>
-          <w:rFonts w:ascii="Times New Roman" w:hAnsi="Times New Roman" w:cs="Times New Roman"/>
-          <w:sz w:val="24"/>
-          <w:szCs w:val="24"/>
-        </w:rPr>
-        <w:t xml:space="preserve">формулы штрафа за просроченные </w:t>
+        <w:t xml:space="preserve"> </w:t>
+      </w:r>
+      <w:r>
+        <w:rPr>
+          <w:rFonts w:ascii="Times New Roman" w:hAnsi="Times New Roman" w:cs="Times New Roman"/>
+          <w:sz w:val="24"/>
+          <w:szCs w:val="24"/>
+        </w:rPr>
+        <w:t xml:space="preserve">Наташа: </w:t>
+      </w:r>
+      <w:r>
+        <w:rPr>
+          <w:rFonts w:ascii="Times New Roman" w:hAnsi="Times New Roman" w:cs="Times New Roman"/>
+          <w:sz w:val="24"/>
+          <w:szCs w:val="24"/>
+        </w:rPr>
+        <w:t xml:space="preserve">Как происходят </w:t>
       </w:r>
       <w:proofErr w:type="spellStart"/>
       <w:r>
         <w:rPr>
           <w:rFonts w:ascii="Times New Roman" w:hAnsi="Times New Roman" w:cs="Times New Roman"/>
-          <w:i/>
-          <w:sz w:val="24"/>
-          <w:szCs w:val="24"/>
-          <w:lang w:val="en-US"/>
-        </w:rPr>
-        <w:t>ShippingDate</w:t>
+          <w:sz w:val="24"/>
+          <w:szCs w:val="24"/>
+        </w:rPr>
+        <w:t>пересменки</w:t>
       </w:r>
       <w:proofErr w:type="spellEnd"/>
       <w:r>
@@ -1230,18 +437,16 @@
           <w:sz w:val="24"/>
           <w:szCs w:val="24"/>
         </w:rPr>
-        <w:t xml:space="preserve"> и </w:t>
+        <w:t xml:space="preserve">? Подгоняется ли технологический процесс под </w:t>
       </w:r>
       <w:proofErr w:type="spellStart"/>
       <w:r>
         <w:rPr>
           <w:rFonts w:ascii="Times New Roman" w:hAnsi="Times New Roman" w:cs="Times New Roman"/>
-          <w:i/>
-          <w:sz w:val="24"/>
-          <w:szCs w:val="24"/>
-          <w:lang w:val="en-US"/>
-        </w:rPr>
-        <w:t>DueDate</w:t>
+          <w:sz w:val="24"/>
+          <w:szCs w:val="24"/>
+        </w:rPr>
+        <w:t>пересменки</w:t>
       </w:r>
       <w:proofErr w:type="spellEnd"/>
       <w:r>
@@ -1250,7 +455,7 @@
           <w:sz w:val="24"/>
           <w:szCs w:val="24"/>
         </w:rPr>
-        <w:t xml:space="preserve">. </w:t>
+        <w:t>?</w:t>
       </w:r>
     </w:p>
     <w:p>
@@ -1259,7 +464,7 @@
         <w:ind w:firstLine="567"/>
         <w:jc w:val="both"/>
         <w:rPr>
-          <w:rFonts w:ascii="Times New Roman" w:eastAsiaTheme="minorEastAsia" w:hAnsi="Times New Roman" w:cs="Times New Roman"/>
+          <w:rFonts w:ascii="Times New Roman" w:hAnsi="Times New Roman" w:cs="Times New Roman"/>
           <w:sz w:val="24"/>
           <w:szCs w:val="24"/>
         </w:rPr>
@@ -1271,18 +476,72 @@
         <w:ind w:firstLine="567"/>
         <w:jc w:val="both"/>
         <w:rPr>
-          <w:rFonts w:ascii="Times New Roman" w:eastAsiaTheme="minorEastAsia" w:hAnsi="Times New Roman" w:cs="Times New Roman"/>
-          <w:sz w:val="24"/>
-          <w:szCs w:val="24"/>
-        </w:rPr>
-      </w:pPr>
-      <w:r>
-        <w:rPr>
-          <w:rFonts w:ascii="Times New Roman" w:eastAsiaTheme="minorEastAsia" w:hAnsi="Times New Roman" w:cs="Times New Roman"/>
-          <w:sz w:val="24"/>
-          <w:szCs w:val="24"/>
-        </w:rPr>
-        <w:t>(?) по гомогенизации и резке ждем от Наташи с Васей описание процесса.</w:t>
+          <w:rFonts w:ascii="Times New Roman" w:hAnsi="Times New Roman" w:cs="Times New Roman"/>
+          <w:b/>
+          <w:sz w:val="24"/>
+          <w:szCs w:val="24"/>
+        </w:rPr>
+      </w:pPr>
+      <w:r>
+        <w:rPr>
+          <w:rFonts w:ascii="Times New Roman" w:hAnsi="Times New Roman" w:cs="Times New Roman"/>
+          <w:b/>
+          <w:sz w:val="24"/>
+          <w:szCs w:val="24"/>
+        </w:rPr>
+        <w:t>Информация по процедуре планирования:</w:t>
+      </w:r>
+    </w:p>
+    <w:p>
+      <w:pPr>
+        <w:spacing w:line="276" w:lineRule="auto"/>
+        <w:ind w:left="567"/>
+        <w:jc w:val="both"/>
+        <w:rPr>
+          <w:rFonts w:ascii="Times New Roman" w:hAnsi="Times New Roman" w:cs="Times New Roman"/>
+          <w:sz w:val="24"/>
+          <w:szCs w:val="24"/>
+        </w:rPr>
+      </w:pPr>
+      <w:r>
+        <w:rPr>
+          <w:rFonts w:ascii="Times New Roman" w:hAnsi="Times New Roman" w:cs="Times New Roman"/>
+          <w:sz w:val="24"/>
+          <w:szCs w:val="24"/>
+        </w:rPr>
+        <w:t>(!) Принят с</w:t>
+      </w:r>
+      <w:r>
+        <w:rPr>
+          <w:rFonts w:ascii="Times New Roman" w:hAnsi="Times New Roman" w:cs="Times New Roman"/>
+          <w:sz w:val="24"/>
+          <w:szCs w:val="24"/>
+        </w:rPr>
+        <w:t xml:space="preserve">кользящий период планирования производства. До 10-го числа – </w:t>
+      </w:r>
+      <w:r>
+        <w:rPr>
+          <w:rFonts w:ascii="Times New Roman" w:hAnsi="Times New Roman" w:cs="Times New Roman"/>
+          <w:sz w:val="24"/>
+          <w:szCs w:val="24"/>
+        </w:rPr>
+        <w:t xml:space="preserve">планирование </w:t>
+      </w:r>
+      <w:r>
+        <w:rPr>
+          <w:rFonts w:ascii="Times New Roman" w:hAnsi="Times New Roman" w:cs="Times New Roman"/>
+          <w:sz w:val="24"/>
+          <w:szCs w:val="24"/>
+        </w:rPr>
+        <w:t>до конца текущего месяца. После 10-го числа – до конца следующего месяца.</w:t>
+      </w:r>
+      <w:r>
+        <w:rPr>
+          <w:rFonts w:ascii="Times New Roman" w:hAnsi="Times New Roman" w:cs="Times New Roman"/>
+          <w:sz w:val="24"/>
+          <w:szCs w:val="24"/>
+        </w:rPr>
+        <w:t xml:space="preserve"> </w:t>
       </w:r>
     </w:p>
     <w:p>
@@ -1291,11 +550,192 @@
         <w:ind w:firstLine="567"/>
         <w:jc w:val="both"/>
         <w:rPr>
-          <w:rFonts w:ascii="Times New Roman" w:eastAsiaTheme="minorEastAsia" w:hAnsi="Times New Roman" w:cs="Times New Roman"/>
-          <w:sz w:val="24"/>
-          <w:szCs w:val="24"/>
-        </w:rPr>
-      </w:pPr>
+          <w:rFonts w:ascii="Times New Roman" w:hAnsi="Times New Roman" w:cs="Times New Roman"/>
+          <w:sz w:val="24"/>
+          <w:szCs w:val="24"/>
+        </w:rPr>
+      </w:pPr>
+      <w:r>
+        <w:rPr>
+          <w:rFonts w:ascii="Times New Roman" w:hAnsi="Times New Roman" w:cs="Times New Roman"/>
+          <w:sz w:val="24"/>
+          <w:szCs w:val="24"/>
+        </w:rPr>
+        <w:t>(?) С</w:t>
+      </w:r>
+      <w:r>
+        <w:rPr>
+          <w:rFonts w:ascii="Times New Roman" w:hAnsi="Times New Roman" w:cs="Times New Roman"/>
+          <w:sz w:val="24"/>
+          <w:szCs w:val="24"/>
+        </w:rPr>
+        <w:t xml:space="preserve"> какого числа начинать планировать (послезавтра, послепослезавтра, …) с учетом инерционности в согласовании планов?</w:t>
+      </w:r>
+      <w:r>
+        <w:rPr>
+          <w:rFonts w:ascii="Times New Roman" w:hAnsi="Times New Roman" w:cs="Times New Roman"/>
+          <w:sz w:val="24"/>
+          <w:szCs w:val="24"/>
+        </w:rPr>
+        <w:t xml:space="preserve"> Дело в том, что литейщики работают по согласованному плану, и мы не можем планировать на это время производство совсем других заказов.</w:t>
+      </w:r>
+    </w:p>
+    <w:p>
+      <w:pPr>
+        <w:spacing w:line="276" w:lineRule="auto"/>
+        <w:ind w:left="567"/>
+        <w:jc w:val="both"/>
+        <w:rPr>
+          <w:rFonts w:ascii="Times New Roman" w:hAnsi="Times New Roman" w:cs="Times New Roman"/>
+          <w:sz w:val="24"/>
+          <w:szCs w:val="24"/>
+        </w:rPr>
+      </w:pPr>
+      <w:r>
+        <w:rPr>
+          <w:rFonts w:ascii="Times New Roman" w:hAnsi="Times New Roman" w:cs="Times New Roman"/>
+          <w:sz w:val="24"/>
+          <w:szCs w:val="24"/>
+        </w:rPr>
+        <w:t xml:space="preserve">(!) </w:t>
+      </w:r>
+      <w:r>
+        <w:rPr>
+          <w:rFonts w:ascii="Times New Roman" w:hAnsi="Times New Roman" w:cs="Times New Roman"/>
+          <w:sz w:val="24"/>
+          <w:szCs w:val="24"/>
+        </w:rPr>
+        <w:t>Принято делить период планирования на 3 этапа: «Кор. 0», «Кор. 1» и «Кор. 2»</w:t>
+      </w:r>
+      <w:r>
+        <w:rPr>
+          <w:rFonts w:ascii="Times New Roman" w:hAnsi="Times New Roman" w:cs="Times New Roman"/>
+          <w:sz w:val="24"/>
+          <w:szCs w:val="24"/>
+        </w:rPr>
+        <w:t>:</w:t>
+      </w:r>
+    </w:p>
+    <w:p>
+      <w:pPr>
+        <w:spacing w:line="276" w:lineRule="auto"/>
+        <w:jc w:val="both"/>
+        <w:rPr>
+          <w:rFonts w:ascii="Times New Roman" w:hAnsi="Times New Roman" w:cs="Times New Roman"/>
+          <w:sz w:val="24"/>
+          <w:szCs w:val="24"/>
+        </w:rPr>
+      </w:pPr>
+      <w:r>
+        <w:rPr>
+          <w:rFonts w:ascii="Times New Roman" w:hAnsi="Times New Roman" w:cs="Times New Roman"/>
+          <w:sz w:val="24"/>
+          <w:szCs w:val="24"/>
+        </w:rPr>
+        <w:t xml:space="preserve">- </w:t>
+      </w:r>
+      <w:r>
+        <w:rPr>
+          <w:rFonts w:ascii="Times New Roman" w:hAnsi="Times New Roman" w:cs="Times New Roman"/>
+          <w:sz w:val="24"/>
+          <w:szCs w:val="24"/>
+        </w:rPr>
+        <w:t xml:space="preserve">«Кор. 0» 10 – 18 числа. Известны крайние сроки отгрузки заказов </w:t>
+      </w:r>
+      <w:proofErr w:type="spellStart"/>
+      <w:r>
+        <w:rPr>
+          <w:rFonts w:ascii="Times New Roman" w:hAnsi="Times New Roman" w:cs="Times New Roman"/>
+          <w:i/>
+          <w:sz w:val="24"/>
+          <w:szCs w:val="24"/>
+          <w:lang w:val="en-US"/>
+        </w:rPr>
+        <w:t>DueDate</w:t>
+      </w:r>
+      <w:proofErr w:type="spellEnd"/>
+      <w:r>
+        <w:rPr>
+          <w:rFonts w:ascii="Times New Roman" w:hAnsi="Times New Roman" w:cs="Times New Roman"/>
+          <w:sz w:val="24"/>
+          <w:szCs w:val="24"/>
+        </w:rPr>
+        <w:t xml:space="preserve">. Нет ограничений по срокам отгрузки </w:t>
+      </w:r>
+      <w:proofErr w:type="spellStart"/>
+      <w:r>
+        <w:rPr>
+          <w:rFonts w:ascii="Times New Roman" w:hAnsi="Times New Roman" w:cs="Times New Roman"/>
+          <w:i/>
+          <w:sz w:val="24"/>
+          <w:szCs w:val="24"/>
+          <w:lang w:val="en-US"/>
+        </w:rPr>
+        <w:t>ShippingDate</w:t>
+      </w:r>
+      <w:proofErr w:type="spellEnd"/>
+      <w:r>
+        <w:rPr>
+          <w:rFonts w:ascii="Times New Roman" w:hAnsi="Times New Roman" w:cs="Times New Roman"/>
+          <w:sz w:val="24"/>
+          <w:szCs w:val="24"/>
+        </w:rPr>
+        <w:t xml:space="preserve"> и по числу контейнеров. Эти параметры определяются транспортным отделом по результатам оптимизации.</w:t>
+      </w:r>
+    </w:p>
+    <w:p>
+      <w:pPr>
+        <w:spacing w:line="276" w:lineRule="auto"/>
+        <w:jc w:val="both"/>
+        <w:rPr>
+          <w:rFonts w:ascii="Times New Roman" w:hAnsi="Times New Roman" w:cs="Times New Roman"/>
+          <w:sz w:val="24"/>
+          <w:szCs w:val="24"/>
+        </w:rPr>
+      </w:pPr>
+      <w:r>
+        <w:rPr>
+          <w:rFonts w:ascii="Times New Roman" w:hAnsi="Times New Roman" w:cs="Times New Roman"/>
+          <w:sz w:val="24"/>
+          <w:szCs w:val="24"/>
+        </w:rPr>
+        <w:t>-</w:t>
+      </w:r>
+      <w:r>
+        <w:rPr>
+          <w:rFonts w:ascii="Times New Roman" w:hAnsi="Times New Roman" w:cs="Times New Roman"/>
+          <w:sz w:val="24"/>
+          <w:szCs w:val="24"/>
+        </w:rPr>
+        <w:t xml:space="preserve"> «Кор. 1» 19 – 28 числа. Сравнение результатов оптимизации. Отчет клиентам.</w:t>
+      </w:r>
+    </w:p>
+    <w:p>
+      <w:pPr>
+        <w:spacing w:line="276" w:lineRule="auto"/>
+        <w:jc w:val="both"/>
+        <w:rPr>
+          <w:rFonts w:ascii="Times New Roman" w:hAnsi="Times New Roman" w:cs="Times New Roman"/>
+          <w:sz w:val="24"/>
+          <w:szCs w:val="24"/>
+        </w:rPr>
+      </w:pPr>
+      <w:r>
+        <w:rPr>
+          <w:rFonts w:ascii="Times New Roman" w:hAnsi="Times New Roman" w:cs="Times New Roman"/>
+          <w:sz w:val="24"/>
+          <w:szCs w:val="24"/>
+        </w:rPr>
+        <w:t xml:space="preserve">- </w:t>
+      </w:r>
+      <w:r>
+        <w:rPr>
+          <w:rFonts w:ascii="Times New Roman" w:hAnsi="Times New Roman" w:cs="Times New Roman"/>
+          <w:sz w:val="24"/>
+          <w:szCs w:val="24"/>
+        </w:rPr>
+        <w:t>«Кор. 2» ~ по 5 число. Подробный финансовый отчет. Отгрузка расписывается по вагонам и контейнерам.</w:t>
+      </w:r>
     </w:p>
     <w:p>
       <w:pPr>
@@ -1314,48 +754,7 @@
           <w:sz w:val="24"/>
           <w:szCs w:val="24"/>
         </w:rPr>
-        <w:t xml:space="preserve">(?) Проверить возможность использования прогноза по сырцу на этапе генерации расписания: </w:t>
-      </w:r>
-    </w:p>
-    <w:p>
-      <w:pPr>
-        <w:spacing w:line="276" w:lineRule="auto"/>
-        <w:ind w:firstLine="567"/>
-        <w:jc w:val="both"/>
-        <w:rPr>
-          <w:rFonts w:ascii="Times New Roman" w:hAnsi="Times New Roman" w:cs="Times New Roman"/>
-          <w:sz w:val="24"/>
-          <w:szCs w:val="24"/>
-        </w:rPr>
-      </w:pPr>
-      <w:r>
-        <w:rPr>
-          <w:rFonts w:ascii="Times New Roman" w:hAnsi="Times New Roman" w:cs="Times New Roman"/>
-          <w:sz w:val="24"/>
-          <w:szCs w:val="24"/>
-        </w:rPr>
-        <w:t>Литейщики «на глаз» могут определить, является ли заказ «требовательным» (по химии сырца). Затем, если они предполагают, что средняя химия в электролизерах не сильно меняется в течение месяца, то они могут распределить «требовательные» заказы равномерно по всему месяцу планирования. Если же они знают, что у них «попрёт цинк в 20-х числах», то они не будут планировать на этот период выполнение «требовательных» заказов. Нам хочется иметь подобный механизм планирования, чтобы в алгоритме генерировать в первую очередь расписания, учитывающие такую информацию.</w:t>
-      </w:r>
-    </w:p>
-    <w:p>
-      <w:pPr>
-        <w:spacing w:line="276" w:lineRule="auto"/>
-        <w:ind w:firstLine="567"/>
-        <w:jc w:val="both"/>
-        <w:rPr>
-          <w:rFonts w:ascii="Times New Roman" w:hAnsi="Times New Roman" w:cs="Times New Roman"/>
-          <w:sz w:val="24"/>
-          <w:szCs w:val="24"/>
-        </w:rPr>
-      </w:pPr>
-      <w:r>
-        <w:rPr>
-          <w:rFonts w:ascii="Times New Roman" w:hAnsi="Times New Roman" w:cs="Times New Roman"/>
-          <w:sz w:val="24"/>
-          <w:szCs w:val="24"/>
-          <w:lang w:val="en-US"/>
-        </w:rPr>
-        <w:t>AI</w:t>
+        <w:t>(?)</w:t>
       </w:r>
       <w:r>
         <w:rPr>
@@ -1371,266 +770,8 @@
           <w:sz w:val="24"/>
           <w:szCs w:val="24"/>
         </w:rPr>
-        <w:t>Наташа:</w:t>
-      </w:r>
-      <w:r>
-        <w:rPr>
-          <w:rFonts w:ascii="Times New Roman" w:hAnsi="Times New Roman" w:cs="Times New Roman"/>
-          <w:sz w:val="24"/>
-          <w:szCs w:val="24"/>
-        </w:rPr>
-        <w:t xml:space="preserve"> </w:t>
-      </w:r>
-      <w:r>
-        <w:rPr>
-          <w:rFonts w:ascii="Times New Roman" w:hAnsi="Times New Roman" w:cs="Times New Roman"/>
-          <w:sz w:val="24"/>
-          <w:szCs w:val="24"/>
-        </w:rPr>
-        <w:t xml:space="preserve">составить перечень вычислимых параметров «требовательности» заказов. Например, заказ «требовательный по железу», если у него в продукте указано </w:t>
-      </w:r>
-      <w:proofErr w:type="spellStart"/>
-      <w:r>
-        <w:rPr>
-          <w:rFonts w:ascii="Times New Roman" w:hAnsi="Times New Roman" w:cs="Times New Roman"/>
-          <w:i/>
-          <w:sz w:val="24"/>
-          <w:szCs w:val="24"/>
-          <w:lang w:val="en-US"/>
-        </w:rPr>
-        <w:t>Fe</w:t>
-      </w:r>
-      <w:r>
-        <w:rPr>
-          <w:rFonts w:ascii="Times New Roman" w:hAnsi="Times New Roman" w:cs="Times New Roman"/>
-          <w:sz w:val="24"/>
-          <w:szCs w:val="24"/>
-          <w:vertAlign w:val="subscript"/>
-          <w:lang w:val="en-US"/>
-        </w:rPr>
-        <w:t>max</w:t>
-      </w:r>
-      <w:proofErr w:type="spellEnd"/>
-      <w:r>
-        <w:rPr>
-          <w:rFonts w:ascii="Times New Roman" w:hAnsi="Times New Roman" w:cs="Times New Roman"/>
-          <w:sz w:val="24"/>
-          <w:szCs w:val="24"/>
-        </w:rPr>
-        <w:t xml:space="preserve"> = 0.1%</w:t>
-      </w:r>
-      <w:r>
-        <w:rPr>
-          <w:rFonts w:ascii="Times New Roman" w:hAnsi="Times New Roman" w:cs="Times New Roman"/>
-          <w:sz w:val="24"/>
-          <w:szCs w:val="24"/>
-        </w:rPr>
-        <w:t>.</w:t>
-      </w:r>
-    </w:p>
-    <w:p>
-      <w:pPr>
-        <w:spacing w:line="276" w:lineRule="auto"/>
-        <w:ind w:firstLine="567"/>
-        <w:jc w:val="both"/>
-        <w:rPr>
-          <w:rFonts w:ascii="Times New Roman" w:hAnsi="Times New Roman" w:cs="Times New Roman"/>
-          <w:sz w:val="24"/>
-          <w:szCs w:val="24"/>
-        </w:rPr>
-      </w:pPr>
-    </w:p>
-    <w:p>
-      <w:pPr>
-        <w:spacing w:line="276" w:lineRule="auto"/>
-        <w:ind w:firstLine="567"/>
-        <w:jc w:val="both"/>
-        <w:rPr>
-          <w:rFonts w:ascii="Times New Roman" w:hAnsi="Times New Roman" w:cs="Times New Roman"/>
-          <w:sz w:val="24"/>
-          <w:szCs w:val="24"/>
-        </w:rPr>
-      </w:pPr>
-      <w:r>
-        <w:rPr>
-          <w:rFonts w:ascii="Times New Roman" w:hAnsi="Times New Roman" w:cs="Times New Roman"/>
-          <w:sz w:val="24"/>
-          <w:szCs w:val="24"/>
-        </w:rPr>
-        <w:t xml:space="preserve">(?) По </w:t>
-      </w:r>
-      <w:r>
-        <w:rPr>
-          <w:rFonts w:ascii="Times New Roman" w:hAnsi="Times New Roman" w:cs="Times New Roman"/>
-          <w:sz w:val="24"/>
-          <w:szCs w:val="24"/>
-        </w:rPr>
-        <w:t>коррекции расписания</w:t>
-      </w:r>
-      <w:r>
-        <w:rPr>
-          <w:rFonts w:ascii="Times New Roman" w:hAnsi="Times New Roman" w:cs="Times New Roman"/>
-          <w:sz w:val="24"/>
-          <w:szCs w:val="24"/>
-        </w:rPr>
-        <w:t xml:space="preserve"> </w:t>
-      </w:r>
-      <w:r>
-        <w:rPr>
-          <w:rFonts w:ascii="Times New Roman" w:hAnsi="Times New Roman" w:cs="Times New Roman"/>
-          <w:sz w:val="24"/>
-          <w:szCs w:val="24"/>
-        </w:rPr>
-        <w:t xml:space="preserve">нужна специальная встреча. Для моделирования </w:t>
-      </w:r>
-      <w:r>
-        <w:rPr>
-          <w:rFonts w:ascii="Times New Roman" w:hAnsi="Times New Roman" w:cs="Times New Roman"/>
-          <w:sz w:val="24"/>
-          <w:szCs w:val="24"/>
-        </w:rPr>
-        <w:t>требуется полный перечень формализованных пожеланий заинтересованных лиц. Например, «заказ</w:t>
-      </w:r>
-      <w:r>
-        <w:rPr>
-          <w:rFonts w:ascii="Times New Roman" w:hAnsi="Times New Roman" w:cs="Times New Roman"/>
-          <w:sz w:val="24"/>
-          <w:szCs w:val="24"/>
-        </w:rPr>
-        <w:t xml:space="preserve"> </w:t>
-      </w:r>
-      <w:proofErr w:type="spellStart"/>
-      <w:r>
-        <w:rPr>
-          <w:rFonts w:ascii="Times New Roman" w:hAnsi="Times New Roman" w:cs="Times New Roman"/>
-          <w:i/>
-          <w:sz w:val="24"/>
-          <w:szCs w:val="24"/>
-          <w:lang w:val="en-US"/>
-        </w:rPr>
-        <w:t>i</w:t>
-      </w:r>
-      <w:proofErr w:type="spellEnd"/>
-      <w:r>
-        <w:rPr>
-          <w:rFonts w:ascii="Times New Roman" w:hAnsi="Times New Roman" w:cs="Times New Roman"/>
-          <w:sz w:val="24"/>
-          <w:szCs w:val="24"/>
-        </w:rPr>
-        <w:t xml:space="preserve"> должен производиться на агрегате</w:t>
-      </w:r>
-      <w:r>
-        <w:rPr>
-          <w:rFonts w:ascii="Times New Roman" w:hAnsi="Times New Roman" w:cs="Times New Roman"/>
-          <w:sz w:val="24"/>
-          <w:szCs w:val="24"/>
-        </w:rPr>
-        <w:t xml:space="preserve"> </w:t>
-      </w:r>
-      <w:r>
-        <w:rPr>
-          <w:rFonts w:ascii="Times New Roman" w:hAnsi="Times New Roman" w:cs="Times New Roman"/>
-          <w:i/>
-          <w:sz w:val="24"/>
-          <w:szCs w:val="24"/>
-          <w:lang w:val="en-US"/>
-        </w:rPr>
-        <w:t>k</w:t>
-      </w:r>
-      <w:r>
-        <w:rPr>
-          <w:rFonts w:ascii="Times New Roman" w:hAnsi="Times New Roman" w:cs="Times New Roman"/>
-          <w:sz w:val="24"/>
-          <w:szCs w:val="24"/>
-        </w:rPr>
-        <w:t>», «заказ</w:t>
-      </w:r>
-      <w:r>
-        <w:rPr>
-          <w:rFonts w:ascii="Times New Roman" w:hAnsi="Times New Roman" w:cs="Times New Roman"/>
-          <w:sz w:val="24"/>
-          <w:szCs w:val="24"/>
-        </w:rPr>
-        <w:t xml:space="preserve"> </w:t>
-      </w:r>
-      <w:proofErr w:type="spellStart"/>
-      <w:r>
-        <w:rPr>
-          <w:rFonts w:ascii="Times New Roman" w:hAnsi="Times New Roman" w:cs="Times New Roman"/>
-          <w:i/>
-          <w:sz w:val="24"/>
-          <w:szCs w:val="24"/>
-          <w:lang w:val="en-US"/>
-        </w:rPr>
-        <w:t>i</w:t>
-      </w:r>
-      <w:proofErr w:type="spellEnd"/>
-      <w:r>
-        <w:rPr>
-          <w:rFonts w:ascii="Times New Roman" w:hAnsi="Times New Roman" w:cs="Times New Roman"/>
-          <w:sz w:val="24"/>
-          <w:szCs w:val="24"/>
-          <w:vertAlign w:val="subscript"/>
-        </w:rPr>
-        <w:t>1</w:t>
-      </w:r>
-      <w:r>
-        <w:rPr>
-          <w:rFonts w:ascii="Times New Roman" w:hAnsi="Times New Roman" w:cs="Times New Roman"/>
-          <w:sz w:val="24"/>
-          <w:szCs w:val="24"/>
-        </w:rPr>
-        <w:t xml:space="preserve"> должен производиться раньше заказа </w:t>
-      </w:r>
-      <w:proofErr w:type="spellStart"/>
-      <w:r>
-        <w:rPr>
-          <w:rFonts w:ascii="Times New Roman" w:hAnsi="Times New Roman" w:cs="Times New Roman"/>
-          <w:i/>
-          <w:sz w:val="24"/>
-          <w:szCs w:val="24"/>
-          <w:lang w:val="en-US"/>
-        </w:rPr>
-        <w:t>i</w:t>
-      </w:r>
-      <w:proofErr w:type="spellEnd"/>
-      <w:r>
-        <w:rPr>
-          <w:rFonts w:ascii="Times New Roman" w:hAnsi="Times New Roman" w:cs="Times New Roman"/>
-          <w:sz w:val="24"/>
-          <w:szCs w:val="24"/>
-          <w:vertAlign w:val="subscript"/>
-        </w:rPr>
-        <w:t>2</w:t>
-      </w:r>
-      <w:r>
-        <w:rPr>
-          <w:rFonts w:ascii="Times New Roman" w:hAnsi="Times New Roman" w:cs="Times New Roman"/>
-          <w:sz w:val="24"/>
-          <w:szCs w:val="24"/>
-        </w:rPr>
-        <w:t>».</w:t>
-      </w:r>
-      <w:r>
-        <w:rPr>
-          <w:rFonts w:ascii="Times New Roman" w:hAnsi="Times New Roman" w:cs="Times New Roman"/>
-          <w:sz w:val="24"/>
-          <w:szCs w:val="24"/>
-        </w:rPr>
-        <w:t xml:space="preserve"> </w:t>
-      </w:r>
-    </w:p>
-    <w:p>
-      <w:pPr>
-        <w:spacing w:line="276" w:lineRule="auto"/>
-        <w:ind w:firstLine="567"/>
-        <w:jc w:val="both"/>
-        <w:rPr>
-          <w:rFonts w:ascii="Times New Roman" w:hAnsi="Times New Roman" w:cs="Times New Roman"/>
-          <w:sz w:val="24"/>
-          <w:szCs w:val="24"/>
-        </w:rPr>
-      </w:pPr>
+        <w:t>Определить отношение заинтересованных лиц к резким колебаниям результатов планирования (сроков выполнения заказов) при разных запусках системы. В какой период планирования это допустимо, а когда нет? Что делать, если эти колебания неприемлемы, фиксировать сроки производства, порядок выполнения заказов?</w:t>
+      </w:r>
     </w:p>
     <w:sectPr>
       <w:pgSz w:w="11906" w:h="16838"/>

</xml_diff>